<commit_message>
Issue 4: Show random sentence starter
</commit_message>
<xml_diff>
--- a/Dokumentation_abschlussprojekt_finish_this_agolev_v1_0_0.docx
+++ b/Dokumentation_abschlussprojekt_finish_this_agolev_v1_0_0.docx
@@ -3,17 +3,10 @@
 <w:document xmlns:wpc="http://schemas.microsoft.com/office/word/2010/wordprocessingCanvas" xmlns:cx="http://schemas.microsoft.com/office/drawing/2014/chartex" xmlns:cx1="http://schemas.microsoft.com/office/drawing/2015/9/8/chartex" xmlns:cx2="http://schemas.microsoft.com/office/drawing/2015/10/21/chartex" xmlns:cx3="http://schemas.microsoft.com/office/drawing/2016/5/9/chartex" xmlns:cx4="http://schemas.microsoft.com/office/drawing/2016/5/10/chartex" xmlns:cx5="http://schemas.microsoft.com/office/drawing/2016/5/11/chartex" xmlns:cx6="http://schemas.microsoft.com/office/drawing/2016/5/12/chartex" xmlns:cx7="http://schemas.microsoft.com/office/drawing/2016/5/13/chartex" xmlns:cx8="http://schemas.microsoft.com/office/drawing/2016/5/14/chartex" xmlns:mc="http://schemas.openxmlformats.org/markup-compatibility/2006" xmlns:aink="http://schemas.microsoft.com/office/drawing/2016/ink" xmlns:am3d="http://schemas.microsoft.com/office/drawing/2017/model3d" xmlns:o="urn:schemas-microsoft-com:office:office" xmlns:oel="http://schemas.microsoft.com/office/2019/extlst" xmlns:r="http://schemas.openxmlformats.org/officeDocument/2006/relationships" xmlns:m="http://schemas.openxmlformats.org/officeDocument/2006/math" xmlns:v="urn:schemas-microsoft-com:vml" xmlns:wp14="http://schemas.microsoft.com/office/word/2010/wordprocessingDrawing" xmlns:wp="http://schemas.openxmlformats.org/drawingml/2006/wordprocessingDrawing" xmlns:w10="urn:schemas-microsoft-com:office:word" xmlns:w="http://schemas.openxmlformats.org/wordprocessingml/2006/main" xmlns:w14="http://schemas.microsoft.com/office/word/2010/wordml" xmlns:w15="http://schemas.microsoft.com/office/word/2012/wordml" xmlns:w16cex="http://schemas.microsoft.com/office/word/2018/wordml/cex" xmlns:w16cid="http://schemas.microsoft.com/office/word/2016/wordml/cid" xmlns:w16="http://schemas.microsoft.com/office/word/2018/wordml" xmlns:w16du="http://schemas.microsoft.com/office/word/2023/wordml/word16du" xmlns:w16sdtdh="http://schemas.microsoft.com/office/word/2020/wordml/sdtdatahash" xmlns:w16sdtfl="http://schemas.microsoft.com/office/word/2024/wordml/sdtformatlock" xmlns:w16se="http://schemas.microsoft.com/office/word/2015/wordml/symex" xmlns:wpg="http://schemas.microsoft.com/office/word/2010/wordprocessingGroup" xmlns:wpi="http://schemas.microsoft.com/office/word/2010/wordprocessingInk" xmlns:wne="http://schemas.microsoft.com/office/word/2006/wordml" xmlns:wps="http://schemas.microsoft.com/office/word/2010/wordprocessingShape" mc:Ignorable="w14 w15 w16se w16cid w16 w16cex w16sdtdh w16sdtfl w16du wp14">
   <w:body>
     <w:p>
-      <w:pPr>
-        <w:rPr>
-          <w:lang w:val="de-CH"/>
-        </w:rPr>
-      </w:pPr>
       <w:r>
         <w:rPr>
-          <w:noProof/>
           <w:sz w:val="36"/>
           <w:szCs w:val="36"/>
-          <w:lang w:val="de-DE"/>
         </w:rPr>
         <w:drawing>
           <wp:anchor distT="0" distB="0" distL="114300" distR="114300" simplePos="0" relativeHeight="251658240" behindDoc="1" locked="0" layoutInCell="1" allowOverlap="1" wp14:anchorId="38692102" wp14:editId="7318F6D2">
@@ -88,7 +81,6 @@
         <w:rPr>
           <w:sz w:val="36"/>
           <w:szCs w:val="36"/>
-          <w:lang w:val="de-DE"/>
         </w:rPr>
       </w:sdtEndPr>
       <w:sdtContent>
@@ -98,15 +90,12 @@
             <w:rPr>
               <w:sz w:val="36"/>
               <w:szCs w:val="36"/>
-              <w:lang w:val="de-DE"/>
             </w:rPr>
           </w:pPr>
           <w:r>
             <w:rPr>
-              <w:noProof/>
               <w:sz w:val="36"/>
               <w:szCs w:val="36"/>
-              <w:lang w:val="de-DE"/>
             </w:rPr>
             <mc:AlternateContent>
               <mc:Choice Requires="wpi">
@@ -170,10 +159,8 @@
           </w:r>
           <w:r>
             <w:rPr>
-              <w:noProof/>
               <w:sz w:val="36"/>
               <w:szCs w:val="36"/>
-              <w:lang w:val="de-DE"/>
             </w:rPr>
             <mc:AlternateContent>
               <mc:Choice Requires="wps">
@@ -231,9 +218,6 @@
                               <w:p>
                                 <w:pPr>
                                   <w:jc w:val="center"/>
-                                  <w:rPr>
-                                    <w:lang w:val="de-CH"/>
-                                  </w:rPr>
                                 </w:pPr>
                               </w:p>
                               <w:p>
@@ -244,7 +228,6 @@
                                     <w:bCs/>
                                     <w:i/>
                                     <w:iCs/>
-                                    <w:lang w:val="de-CH"/>
                                   </w:rPr>
                                 </w:pPr>
                                 <w:r>
@@ -253,7 +236,6 @@
                                     <w:bCs/>
                                     <w:i/>
                                     <w:iCs/>
-                                    <w:lang w:val="de-CH"/>
                                   </w:rPr>
                                   <w:t>Finish This!</w:t>
                                 </w:r>
@@ -261,50 +243,29 @@
                               <w:p>
                                 <w:pPr>
                                   <w:jc w:val="center"/>
-                                  <w:rPr>
-                                    <w:lang w:val="de-CH"/>
-                                  </w:rPr>
                                 </w:pPr>
                                 <w:r>
-                                  <w:rPr>
-                                    <w:lang w:val="de-CH"/>
-                                  </w:rPr>
                                   <w:t>Individuelle Abschlussarbeit BLJ</w:t>
                                 </w:r>
                               </w:p>
                               <w:p>
                                 <w:pPr>
                                   <w:jc w:val="center"/>
-                                  <w:rPr>
-                                    <w:lang w:val="de-CH"/>
-                                  </w:rPr>
                                 </w:pPr>
                                 <w:r>
-                                  <w:rPr>
-                                    <w:lang w:val="de-CH"/>
-                                  </w:rPr>
                                   <w:t>Levi Agostinho Horta</w:t>
                                 </w:r>
                               </w:p>
                               <w:p>
                                 <w:pPr>
                                   <w:jc w:val="center"/>
-                                  <w:rPr>
-                                    <w:lang w:val="de-CH"/>
-                                  </w:rPr>
                                 </w:pPr>
                                 <w:proofErr w:type="spellStart"/>
                                 <w:r>
-                                  <w:rPr>
-                                    <w:lang w:val="de-CH"/>
-                                  </w:rPr>
                                   <w:t>Adnovum</w:t>
                                 </w:r>
                                 <w:proofErr w:type="spellEnd"/>
                                 <w:r>
-                                  <w:rPr>
-                                    <w:lang w:val="de-CH"/>
-                                  </w:rPr>
                                   <w:t xml:space="preserve"> AG</w:t>
                                 </w:r>
                               </w:p>
@@ -313,14 +274,12 @@
                                   <w:rPr>
                                     <w:b/>
                                     <w:bCs/>
-                                    <w:lang w:val="de-CH"/>
                                   </w:rPr>
                                 </w:pPr>
                                 <w:r>
                                   <w:rPr>
                                     <w:b/>
                                     <w:bCs/>
-                                    <w:lang w:val="de-CH"/>
                                   </w:rPr>
                                   <w:t>25.06.2025</w:t>
                                 </w:r>
@@ -328,75 +287,43 @@
                                   <w:rPr>
                                     <w:b/>
                                     <w:bCs/>
-                                    <w:lang w:val="de-CH"/>
                                   </w:rPr>
                                   <w:tab/>
                                 </w:r>
                                 <w:r>
-                                  <w:rPr>
-                                    <w:lang w:val="de-CH"/>
-                                  </w:rPr>
                                   <w:tab/>
                                 </w:r>
                                 <w:r>
-                                  <w:rPr>
-                                    <w:lang w:val="de-CH"/>
-                                  </w:rPr>
                                   <w:tab/>
                                 </w:r>
                                 <w:r>
-                                  <w:rPr>
-                                    <w:lang w:val="de-CH"/>
-                                  </w:rPr>
                                   <w:tab/>
                                 </w:r>
                                 <w:r>
-                                  <w:rPr>
-                                    <w:lang w:val="de-CH"/>
-                                  </w:rPr>
                                   <w:tab/>
                                 </w:r>
                                 <w:r>
-                                  <w:rPr>
-                                    <w:lang w:val="de-CH"/>
-                                  </w:rPr>
                                   <w:tab/>
                                 </w:r>
                                 <w:r>
-                                  <w:rPr>
-                                    <w:lang w:val="de-CH"/>
-                                  </w:rPr>
                                   <w:tab/>
                                 </w:r>
                                 <w:r>
-                                  <w:rPr>
-                                    <w:lang w:val="de-CH"/>
-                                  </w:rPr>
                                   <w:tab/>
                                 </w:r>
                                 <w:r>
-                                  <w:rPr>
-                                    <w:lang w:val="de-CH"/>
-                                  </w:rPr>
                                   <w:tab/>
                                 </w:r>
                                 <w:r>
-                                  <w:rPr>
-                                    <w:lang w:val="de-CH"/>
-                                  </w:rPr>
                                   <w:tab/>
                                 </w:r>
                                 <w:r>
-                                  <w:rPr>
-                                    <w:lang w:val="de-CH"/>
-                                  </w:rPr>
                                   <w:tab/>
                                 </w:r>
                                 <w:r>
                                   <w:rPr>
                                     <w:b/>
                                     <w:bCs/>
-                                    <w:lang w:val="de-CH"/>
                                   </w:rPr>
                                   <w:t>Unterschrift:</w:t>
                                 </w:r>
@@ -430,9 +357,6 @@
                         <w:p>
                           <w:pPr>
                             <w:jc w:val="center"/>
-                            <w:rPr>
-                              <w:lang w:val="de-CH"/>
-                            </w:rPr>
                           </w:pPr>
                         </w:p>
                         <w:p>
@@ -443,7 +367,6 @@
                               <w:bCs/>
                               <w:i/>
                               <w:iCs/>
-                              <w:lang w:val="de-CH"/>
                             </w:rPr>
                           </w:pPr>
                           <w:r>
@@ -452,7 +375,6 @@
                               <w:bCs/>
                               <w:i/>
                               <w:iCs/>
-                              <w:lang w:val="de-CH"/>
                             </w:rPr>
                             <w:t>Finish This!</w:t>
                           </w:r>
@@ -460,50 +382,29 @@
                         <w:p>
                           <w:pPr>
                             <w:jc w:val="center"/>
-                            <w:rPr>
-                              <w:lang w:val="de-CH"/>
-                            </w:rPr>
                           </w:pPr>
                           <w:r>
-                            <w:rPr>
-                              <w:lang w:val="de-CH"/>
-                            </w:rPr>
                             <w:t>Individuelle Abschlussarbeit BLJ</w:t>
                           </w:r>
                         </w:p>
                         <w:p>
                           <w:pPr>
                             <w:jc w:val="center"/>
-                            <w:rPr>
-                              <w:lang w:val="de-CH"/>
-                            </w:rPr>
                           </w:pPr>
                           <w:r>
-                            <w:rPr>
-                              <w:lang w:val="de-CH"/>
-                            </w:rPr>
                             <w:t>Levi Agostinho Horta</w:t>
                           </w:r>
                         </w:p>
                         <w:p>
                           <w:pPr>
                             <w:jc w:val="center"/>
-                            <w:rPr>
-                              <w:lang w:val="de-CH"/>
-                            </w:rPr>
                           </w:pPr>
                           <w:proofErr w:type="spellStart"/>
                           <w:r>
-                            <w:rPr>
-                              <w:lang w:val="de-CH"/>
-                            </w:rPr>
                             <w:t>Adnovum</w:t>
                           </w:r>
                           <w:proofErr w:type="spellEnd"/>
                           <w:r>
-                            <w:rPr>
-                              <w:lang w:val="de-CH"/>
-                            </w:rPr>
                             <w:t xml:space="preserve"> AG</w:t>
                           </w:r>
                         </w:p>
@@ -512,14 +413,12 @@
                             <w:rPr>
                               <w:b/>
                               <w:bCs/>
-                              <w:lang w:val="de-CH"/>
                             </w:rPr>
                           </w:pPr>
                           <w:r>
                             <w:rPr>
                               <w:b/>
                               <w:bCs/>
-                              <w:lang w:val="de-CH"/>
                             </w:rPr>
                             <w:t>25.06.2025</w:t>
                           </w:r>
@@ -527,75 +426,43 @@
                             <w:rPr>
                               <w:b/>
                               <w:bCs/>
-                              <w:lang w:val="de-CH"/>
                             </w:rPr>
                             <w:tab/>
                           </w:r>
                           <w:r>
-                            <w:rPr>
-                              <w:lang w:val="de-CH"/>
-                            </w:rPr>
                             <w:tab/>
                           </w:r>
                           <w:r>
-                            <w:rPr>
-                              <w:lang w:val="de-CH"/>
-                            </w:rPr>
                             <w:tab/>
                           </w:r>
                           <w:r>
-                            <w:rPr>
-                              <w:lang w:val="de-CH"/>
-                            </w:rPr>
                             <w:tab/>
                           </w:r>
                           <w:r>
-                            <w:rPr>
-                              <w:lang w:val="de-CH"/>
-                            </w:rPr>
                             <w:tab/>
                           </w:r>
                           <w:r>
-                            <w:rPr>
-                              <w:lang w:val="de-CH"/>
-                            </w:rPr>
                             <w:tab/>
                           </w:r>
                           <w:r>
-                            <w:rPr>
-                              <w:lang w:val="de-CH"/>
-                            </w:rPr>
                             <w:tab/>
                           </w:r>
                           <w:r>
-                            <w:rPr>
-                              <w:lang w:val="de-CH"/>
-                            </w:rPr>
                             <w:tab/>
                           </w:r>
                           <w:r>
-                            <w:rPr>
-                              <w:lang w:val="de-CH"/>
-                            </w:rPr>
                             <w:tab/>
                           </w:r>
                           <w:r>
-                            <w:rPr>
-                              <w:lang w:val="de-CH"/>
-                            </w:rPr>
                             <w:tab/>
                           </w:r>
                           <w:r>
-                            <w:rPr>
-                              <w:lang w:val="de-CH"/>
-                            </w:rPr>
                             <w:tab/>
                           </w:r>
                           <w:r>
                             <w:rPr>
                               <w:b/>
                               <w:bCs/>
-                              <w:lang w:val="de-CH"/>
                             </w:rPr>
                             <w:t>Unterschrift:</w:t>
                           </w:r>
@@ -612,7 +479,6 @@
             <w:rPr>
               <w:sz w:val="36"/>
               <w:szCs w:val="36"/>
-              <w:lang w:val="de-DE"/>
             </w:rPr>
             <w:br w:type="page"/>
           </w:r>
@@ -622,7 +488,6 @@
             <w:rPr>
               <w:sz w:val="36"/>
               <w:szCs w:val="36"/>
-              <w:lang w:val="de-DE"/>
             </w:rPr>
           </w:pPr>
         </w:p>
@@ -634,7 +499,7 @@
               <w:kern w:val="2"/>
               <w:sz w:val="24"/>
               <w:szCs w:val="24"/>
-              <w:lang w:val="en-GB" w:eastAsia="en-US"/>
+              <w:lang w:eastAsia="en-US"/>
               <w14:ligatures w14:val="standardContextual"/>
             </w:rPr>
             <w:id w:val="-2105711861"/>
@@ -653,14 +518,8 @@
             <w:p>
               <w:pPr>
                 <w:pStyle w:val="Inhaltsverzeichnisberschrift"/>
-                <w:rPr>
-                  <w:lang w:val="de-DE"/>
-                </w:rPr>
               </w:pPr>
               <w:r>
-                <w:rPr>
-                  <w:lang w:val="de-DE"/>
-                </w:rPr>
                 <w:t>Inhaltsverzeichnis</w:t>
               </w:r>
             </w:p>
@@ -674,7 +533,7 @@
                 <w:rPr>
                   <w:rFonts w:eastAsiaTheme="minorEastAsia"/>
                   <w:noProof/>
-                  <w:lang w:eastAsia="en-CH"/>
+                  <w:lang w:val="en-CH" w:eastAsia="en-CH"/>
                 </w:rPr>
               </w:pPr>
               <w:r>
@@ -686,12 +545,11 @@
               <w:r>
                 <w:fldChar w:fldCharType="separate"/>
               </w:r>
-              <w:hyperlink w:anchor="_Toc199764869" w:history="1">
+              <w:hyperlink w:anchor="_Toc199831303" w:history="1">
                 <w:r>
                   <w:rPr>
                     <w:rStyle w:val="Hyperlink"/>
                     <w:noProof/>
-                    <w:lang w:val="de-DE"/>
                   </w:rPr>
                   <w:t>1.</w:t>
                 </w:r>
@@ -699,7 +557,7 @@
                   <w:rPr>
                     <w:rFonts w:eastAsiaTheme="minorEastAsia"/>
                     <w:noProof/>
-                    <w:lang w:eastAsia="en-CH"/>
+                    <w:lang w:val="en-CH" w:eastAsia="en-CH"/>
                   </w:rPr>
                   <w:tab/>
                 </w:r>
@@ -707,7 +565,6 @@
                   <w:rPr>
                     <w:rStyle w:val="Hyperlink"/>
                     <w:noProof/>
-                    <w:lang w:val="de-DE"/>
                   </w:rPr>
                   <w:t>Änderungstabelle</w:t>
                 </w:r>
@@ -730,7 +587,7 @@
                     <w:noProof/>
                     <w:webHidden/>
                   </w:rPr>
-                  <w:instrText xml:space="preserve"> PAGEREF _Toc199764869 \h </w:instrText>
+                  <w:instrText xml:space="preserve"> PAGEREF _Toc199831303 \h </w:instrText>
                 </w:r>
                 <w:r>
                   <w:rPr>
@@ -771,15 +628,14 @@
                 <w:rPr>
                   <w:rFonts w:eastAsiaTheme="minorEastAsia"/>
                   <w:noProof/>
-                  <w:lang w:eastAsia="en-CH"/>
+                  <w:lang w:val="en-CH" w:eastAsia="en-CH"/>
                 </w:rPr>
               </w:pPr>
-              <w:hyperlink w:anchor="_Toc199764870" w:history="1">
+              <w:hyperlink w:anchor="_Toc199831304" w:history="1">
                 <w:r>
                   <w:rPr>
                     <w:rStyle w:val="Hyperlink"/>
                     <w:noProof/>
-                    <w:lang w:val="de-DE"/>
                   </w:rPr>
                   <w:t>2.</w:t>
                 </w:r>
@@ -787,7 +643,7 @@
                   <w:rPr>
                     <w:rFonts w:eastAsiaTheme="minorEastAsia"/>
                     <w:noProof/>
-                    <w:lang w:eastAsia="en-CH"/>
+                    <w:lang w:val="en-CH" w:eastAsia="en-CH"/>
                   </w:rPr>
                   <w:tab/>
                 </w:r>
@@ -795,9 +651,8 @@
                   <w:rPr>
                     <w:rStyle w:val="Hyperlink"/>
                     <w:noProof/>
-                    <w:lang w:val="de-DE"/>
-                  </w:rPr>
-                  <w:t>Auftrag 1</w:t>
+                  </w:rPr>
+                  <w:t>Einleitung</w:t>
                 </w:r>
                 <w:r>
                   <w:rPr>
@@ -818,7 +673,7 @@
                     <w:noProof/>
                     <w:webHidden/>
                   </w:rPr>
-                  <w:instrText xml:space="preserve"> PAGEREF _Toc199764870 \h </w:instrText>
+                  <w:instrText xml:space="preserve"> PAGEREF _Toc199831304 \h </w:instrText>
                 </w:r>
                 <w:r>
                   <w:rPr>
@@ -839,6 +694,1452 @@
                     <w:webHidden/>
                   </w:rPr>
                   <w:t>1</w:t>
+                </w:r>
+                <w:r>
+                  <w:rPr>
+                    <w:noProof/>
+                    <w:webHidden/>
+                  </w:rPr>
+                  <w:fldChar w:fldCharType="end"/>
+                </w:r>
+              </w:hyperlink>
+            </w:p>
+            <w:p>
+              <w:pPr>
+                <w:pStyle w:val="Verzeichnis1"/>
+                <w:tabs>
+                  <w:tab w:val="left" w:pos="480"/>
+                  <w:tab w:val="right" w:leader="dot" w:pos="9016"/>
+                </w:tabs>
+                <w:rPr>
+                  <w:rFonts w:eastAsiaTheme="minorEastAsia"/>
+                  <w:noProof/>
+                  <w:lang w:val="en-CH" w:eastAsia="en-CH"/>
+                </w:rPr>
+              </w:pPr>
+              <w:hyperlink w:anchor="_Toc199831305" w:history="1">
+                <w:r>
+                  <w:rPr>
+                    <w:rStyle w:val="Hyperlink"/>
+                    <w:noProof/>
+                  </w:rPr>
+                  <w:t>3.</w:t>
+                </w:r>
+                <w:r>
+                  <w:rPr>
+                    <w:rFonts w:eastAsiaTheme="minorEastAsia"/>
+                    <w:noProof/>
+                    <w:lang w:val="en-CH" w:eastAsia="en-CH"/>
+                  </w:rPr>
+                  <w:tab/>
+                </w:r>
+                <w:r>
+                  <w:rPr>
+                    <w:rStyle w:val="Hyperlink"/>
+                    <w:noProof/>
+                  </w:rPr>
+                  <w:t>Planung</w:t>
+                </w:r>
+                <w:r>
+                  <w:rPr>
+                    <w:noProof/>
+                    <w:webHidden/>
+                  </w:rPr>
+                  <w:tab/>
+                </w:r>
+                <w:r>
+                  <w:rPr>
+                    <w:noProof/>
+                    <w:webHidden/>
+                  </w:rPr>
+                  <w:fldChar w:fldCharType="begin"/>
+                </w:r>
+                <w:r>
+                  <w:rPr>
+                    <w:noProof/>
+                    <w:webHidden/>
+                  </w:rPr>
+                  <w:instrText xml:space="preserve"> PAGEREF _Toc199831305 \h </w:instrText>
+                </w:r>
+                <w:r>
+                  <w:rPr>
+                    <w:noProof/>
+                    <w:webHidden/>
+                  </w:rPr>
+                </w:r>
+                <w:r>
+                  <w:rPr>
+                    <w:noProof/>
+                    <w:webHidden/>
+                  </w:rPr>
+                  <w:fldChar w:fldCharType="separate"/>
+                </w:r>
+                <w:r>
+                  <w:rPr>
+                    <w:noProof/>
+                    <w:webHidden/>
+                  </w:rPr>
+                  <w:t>2</w:t>
+                </w:r>
+                <w:r>
+                  <w:rPr>
+                    <w:noProof/>
+                    <w:webHidden/>
+                  </w:rPr>
+                  <w:fldChar w:fldCharType="end"/>
+                </w:r>
+              </w:hyperlink>
+            </w:p>
+            <w:p>
+              <w:pPr>
+                <w:pStyle w:val="Verzeichnis2"/>
+                <w:tabs>
+                  <w:tab w:val="left" w:pos="960"/>
+                  <w:tab w:val="right" w:leader="dot" w:pos="9016"/>
+                </w:tabs>
+                <w:rPr>
+                  <w:rFonts w:eastAsiaTheme="minorEastAsia"/>
+                  <w:noProof/>
+                  <w:lang w:val="en-CH" w:eastAsia="en-CH"/>
+                </w:rPr>
+              </w:pPr>
+              <w:hyperlink w:anchor="_Toc199831306" w:history="1">
+                <w:r>
+                  <w:rPr>
+                    <w:rStyle w:val="Hyperlink"/>
+                    <w:noProof/>
+                  </w:rPr>
+                  <w:t>3.1</w:t>
+                </w:r>
+                <w:r>
+                  <w:rPr>
+                    <w:rFonts w:eastAsiaTheme="minorEastAsia"/>
+                    <w:noProof/>
+                    <w:lang w:val="en-CH" w:eastAsia="en-CH"/>
+                  </w:rPr>
+                  <w:tab/>
+                </w:r>
+                <w:r>
+                  <w:rPr>
+                    <w:rStyle w:val="Hyperlink"/>
+                    <w:noProof/>
+                  </w:rPr>
+                  <w:t>Terminplan</w:t>
+                </w:r>
+                <w:r>
+                  <w:rPr>
+                    <w:noProof/>
+                    <w:webHidden/>
+                  </w:rPr>
+                  <w:tab/>
+                </w:r>
+                <w:r>
+                  <w:rPr>
+                    <w:noProof/>
+                    <w:webHidden/>
+                  </w:rPr>
+                  <w:fldChar w:fldCharType="begin"/>
+                </w:r>
+                <w:r>
+                  <w:rPr>
+                    <w:noProof/>
+                    <w:webHidden/>
+                  </w:rPr>
+                  <w:instrText xml:space="preserve"> PAGEREF _Toc199831306 \h </w:instrText>
+                </w:r>
+                <w:r>
+                  <w:rPr>
+                    <w:noProof/>
+                    <w:webHidden/>
+                  </w:rPr>
+                </w:r>
+                <w:r>
+                  <w:rPr>
+                    <w:noProof/>
+                    <w:webHidden/>
+                  </w:rPr>
+                  <w:fldChar w:fldCharType="separate"/>
+                </w:r>
+                <w:r>
+                  <w:rPr>
+                    <w:noProof/>
+                    <w:webHidden/>
+                  </w:rPr>
+                  <w:t>2</w:t>
+                </w:r>
+                <w:r>
+                  <w:rPr>
+                    <w:noProof/>
+                    <w:webHidden/>
+                  </w:rPr>
+                  <w:fldChar w:fldCharType="end"/>
+                </w:r>
+              </w:hyperlink>
+            </w:p>
+            <w:p>
+              <w:pPr>
+                <w:pStyle w:val="Verzeichnis2"/>
+                <w:tabs>
+                  <w:tab w:val="left" w:pos="960"/>
+                  <w:tab w:val="right" w:leader="dot" w:pos="9016"/>
+                </w:tabs>
+                <w:rPr>
+                  <w:rFonts w:eastAsiaTheme="minorEastAsia"/>
+                  <w:noProof/>
+                  <w:lang w:val="en-CH" w:eastAsia="en-CH"/>
+                </w:rPr>
+              </w:pPr>
+              <w:hyperlink w:anchor="_Toc199831307" w:history="1">
+                <w:r>
+                  <w:rPr>
+                    <w:rStyle w:val="Hyperlink"/>
+                    <w:noProof/>
+                  </w:rPr>
+                  <w:t>3.2</w:t>
+                </w:r>
+                <w:r>
+                  <w:rPr>
+                    <w:rFonts w:eastAsiaTheme="minorEastAsia"/>
+                    <w:noProof/>
+                    <w:lang w:val="en-CH" w:eastAsia="en-CH"/>
+                  </w:rPr>
+                  <w:tab/>
+                </w:r>
+                <w:r>
+                  <w:rPr>
+                    <w:rStyle w:val="Hyperlink"/>
+                    <w:noProof/>
+                  </w:rPr>
+                  <w:t>Entscheidungsmatrix</w:t>
+                </w:r>
+                <w:r>
+                  <w:rPr>
+                    <w:noProof/>
+                    <w:webHidden/>
+                  </w:rPr>
+                  <w:tab/>
+                </w:r>
+                <w:r>
+                  <w:rPr>
+                    <w:noProof/>
+                    <w:webHidden/>
+                  </w:rPr>
+                  <w:fldChar w:fldCharType="begin"/>
+                </w:r>
+                <w:r>
+                  <w:rPr>
+                    <w:noProof/>
+                    <w:webHidden/>
+                  </w:rPr>
+                  <w:instrText xml:space="preserve"> PAGEREF _Toc199831307 \h </w:instrText>
+                </w:r>
+                <w:r>
+                  <w:rPr>
+                    <w:noProof/>
+                    <w:webHidden/>
+                  </w:rPr>
+                </w:r>
+                <w:r>
+                  <w:rPr>
+                    <w:noProof/>
+                    <w:webHidden/>
+                  </w:rPr>
+                  <w:fldChar w:fldCharType="separate"/>
+                </w:r>
+                <w:r>
+                  <w:rPr>
+                    <w:noProof/>
+                    <w:webHidden/>
+                  </w:rPr>
+                  <w:t>2</w:t>
+                </w:r>
+                <w:r>
+                  <w:rPr>
+                    <w:noProof/>
+                    <w:webHidden/>
+                  </w:rPr>
+                  <w:fldChar w:fldCharType="end"/>
+                </w:r>
+              </w:hyperlink>
+            </w:p>
+            <w:p>
+              <w:pPr>
+                <w:pStyle w:val="Verzeichnis1"/>
+                <w:tabs>
+                  <w:tab w:val="left" w:pos="480"/>
+                  <w:tab w:val="right" w:leader="dot" w:pos="9016"/>
+                </w:tabs>
+                <w:rPr>
+                  <w:rFonts w:eastAsiaTheme="minorEastAsia"/>
+                  <w:noProof/>
+                  <w:lang w:val="en-CH" w:eastAsia="en-CH"/>
+                </w:rPr>
+              </w:pPr>
+              <w:hyperlink w:anchor="_Toc199831308" w:history="1">
+                <w:r>
+                  <w:rPr>
+                    <w:rStyle w:val="Hyperlink"/>
+                    <w:noProof/>
+                  </w:rPr>
+                  <w:t>4.</w:t>
+                </w:r>
+                <w:r>
+                  <w:rPr>
+                    <w:rFonts w:eastAsiaTheme="minorEastAsia"/>
+                    <w:noProof/>
+                    <w:lang w:val="en-CH" w:eastAsia="en-CH"/>
+                  </w:rPr>
+                  <w:tab/>
+                </w:r>
+                <w:r>
+                  <w:rPr>
+                    <w:rStyle w:val="Hyperlink"/>
+                    <w:noProof/>
+                  </w:rPr>
+                  <w:t>Hauptteil</w:t>
+                </w:r>
+                <w:r>
+                  <w:rPr>
+                    <w:noProof/>
+                    <w:webHidden/>
+                  </w:rPr>
+                  <w:tab/>
+                </w:r>
+                <w:r>
+                  <w:rPr>
+                    <w:noProof/>
+                    <w:webHidden/>
+                  </w:rPr>
+                  <w:fldChar w:fldCharType="begin"/>
+                </w:r>
+                <w:r>
+                  <w:rPr>
+                    <w:noProof/>
+                    <w:webHidden/>
+                  </w:rPr>
+                  <w:instrText xml:space="preserve"> PAGEREF _Toc199831308 \h </w:instrText>
+                </w:r>
+                <w:r>
+                  <w:rPr>
+                    <w:noProof/>
+                    <w:webHidden/>
+                  </w:rPr>
+                </w:r>
+                <w:r>
+                  <w:rPr>
+                    <w:noProof/>
+                    <w:webHidden/>
+                  </w:rPr>
+                  <w:fldChar w:fldCharType="separate"/>
+                </w:r>
+                <w:r>
+                  <w:rPr>
+                    <w:noProof/>
+                    <w:webHidden/>
+                  </w:rPr>
+                  <w:t>2</w:t>
+                </w:r>
+                <w:r>
+                  <w:rPr>
+                    <w:noProof/>
+                    <w:webHidden/>
+                  </w:rPr>
+                  <w:fldChar w:fldCharType="end"/>
+                </w:r>
+              </w:hyperlink>
+            </w:p>
+            <w:p>
+              <w:pPr>
+                <w:pStyle w:val="Verzeichnis2"/>
+                <w:tabs>
+                  <w:tab w:val="left" w:pos="960"/>
+                  <w:tab w:val="right" w:leader="dot" w:pos="9016"/>
+                </w:tabs>
+                <w:rPr>
+                  <w:rFonts w:eastAsiaTheme="minorEastAsia"/>
+                  <w:noProof/>
+                  <w:lang w:val="en-CH" w:eastAsia="en-CH"/>
+                </w:rPr>
+              </w:pPr>
+              <w:hyperlink w:anchor="_Toc199831309" w:history="1">
+                <w:r>
+                  <w:rPr>
+                    <w:rStyle w:val="Hyperlink"/>
+                    <w:noProof/>
+                  </w:rPr>
+                  <w:t>4.1</w:t>
+                </w:r>
+                <w:r>
+                  <w:rPr>
+                    <w:rFonts w:eastAsiaTheme="minorEastAsia"/>
+                    <w:noProof/>
+                    <w:lang w:val="en-CH" w:eastAsia="en-CH"/>
+                  </w:rPr>
+                  <w:tab/>
+                </w:r>
+                <w:r>
+                  <w:rPr>
+                    <w:rStyle w:val="Hyperlink"/>
+                    <w:noProof/>
+                  </w:rPr>
+                  <w:t>Umsetzung und Zwischenschritte</w:t>
+                </w:r>
+                <w:r>
+                  <w:rPr>
+                    <w:noProof/>
+                    <w:webHidden/>
+                  </w:rPr>
+                  <w:tab/>
+                </w:r>
+                <w:r>
+                  <w:rPr>
+                    <w:noProof/>
+                    <w:webHidden/>
+                  </w:rPr>
+                  <w:fldChar w:fldCharType="begin"/>
+                </w:r>
+                <w:r>
+                  <w:rPr>
+                    <w:noProof/>
+                    <w:webHidden/>
+                  </w:rPr>
+                  <w:instrText xml:space="preserve"> PAGEREF _Toc199831309 \h </w:instrText>
+                </w:r>
+                <w:r>
+                  <w:rPr>
+                    <w:noProof/>
+                    <w:webHidden/>
+                  </w:rPr>
+                </w:r>
+                <w:r>
+                  <w:rPr>
+                    <w:noProof/>
+                    <w:webHidden/>
+                  </w:rPr>
+                  <w:fldChar w:fldCharType="separate"/>
+                </w:r>
+                <w:r>
+                  <w:rPr>
+                    <w:noProof/>
+                    <w:webHidden/>
+                  </w:rPr>
+                  <w:t>2</w:t>
+                </w:r>
+                <w:r>
+                  <w:rPr>
+                    <w:noProof/>
+                    <w:webHidden/>
+                  </w:rPr>
+                  <w:fldChar w:fldCharType="end"/>
+                </w:r>
+              </w:hyperlink>
+            </w:p>
+            <w:p>
+              <w:pPr>
+                <w:pStyle w:val="Verzeichnis2"/>
+                <w:tabs>
+                  <w:tab w:val="left" w:pos="960"/>
+                  <w:tab w:val="right" w:leader="dot" w:pos="9016"/>
+                </w:tabs>
+                <w:rPr>
+                  <w:rFonts w:eastAsiaTheme="minorEastAsia"/>
+                  <w:noProof/>
+                  <w:lang w:val="en-CH" w:eastAsia="en-CH"/>
+                </w:rPr>
+              </w:pPr>
+              <w:hyperlink w:anchor="_Toc199831310" w:history="1">
+                <w:r>
+                  <w:rPr>
+                    <w:rStyle w:val="Hyperlink"/>
+                    <w:noProof/>
+                  </w:rPr>
+                  <w:t>4.2</w:t>
+                </w:r>
+                <w:r>
+                  <w:rPr>
+                    <w:rFonts w:eastAsiaTheme="minorEastAsia"/>
+                    <w:noProof/>
+                    <w:lang w:val="en-CH" w:eastAsia="en-CH"/>
+                  </w:rPr>
+                  <w:tab/>
+                </w:r>
+                <w:r>
+                  <w:rPr>
+                    <w:rStyle w:val="Hyperlink"/>
+                    <w:noProof/>
+                  </w:rPr>
+                  <w:t>Ergebnis der Arbeit</w:t>
+                </w:r>
+                <w:r>
+                  <w:rPr>
+                    <w:noProof/>
+                    <w:webHidden/>
+                  </w:rPr>
+                  <w:tab/>
+                </w:r>
+                <w:r>
+                  <w:rPr>
+                    <w:noProof/>
+                    <w:webHidden/>
+                  </w:rPr>
+                  <w:fldChar w:fldCharType="begin"/>
+                </w:r>
+                <w:r>
+                  <w:rPr>
+                    <w:noProof/>
+                    <w:webHidden/>
+                  </w:rPr>
+                  <w:instrText xml:space="preserve"> PAGEREF _Toc199831310 \h </w:instrText>
+                </w:r>
+                <w:r>
+                  <w:rPr>
+                    <w:noProof/>
+                    <w:webHidden/>
+                  </w:rPr>
+                </w:r>
+                <w:r>
+                  <w:rPr>
+                    <w:noProof/>
+                    <w:webHidden/>
+                  </w:rPr>
+                  <w:fldChar w:fldCharType="separate"/>
+                </w:r>
+                <w:r>
+                  <w:rPr>
+                    <w:noProof/>
+                    <w:webHidden/>
+                  </w:rPr>
+                  <w:t>2</w:t>
+                </w:r>
+                <w:r>
+                  <w:rPr>
+                    <w:noProof/>
+                    <w:webHidden/>
+                  </w:rPr>
+                  <w:fldChar w:fldCharType="end"/>
+                </w:r>
+              </w:hyperlink>
+            </w:p>
+            <w:p>
+              <w:pPr>
+                <w:pStyle w:val="Verzeichnis2"/>
+                <w:tabs>
+                  <w:tab w:val="left" w:pos="960"/>
+                  <w:tab w:val="right" w:leader="dot" w:pos="9016"/>
+                </w:tabs>
+                <w:rPr>
+                  <w:rFonts w:eastAsiaTheme="minorEastAsia"/>
+                  <w:noProof/>
+                  <w:lang w:val="en-CH" w:eastAsia="en-CH"/>
+                </w:rPr>
+              </w:pPr>
+              <w:hyperlink w:anchor="_Toc199831311" w:history="1">
+                <w:r>
+                  <w:rPr>
+                    <w:rStyle w:val="Hyperlink"/>
+                    <w:noProof/>
+                  </w:rPr>
+                  <w:t>4.3</w:t>
+                </w:r>
+                <w:r>
+                  <w:rPr>
+                    <w:rFonts w:eastAsiaTheme="minorEastAsia"/>
+                    <w:noProof/>
+                    <w:lang w:val="en-CH" w:eastAsia="en-CH"/>
+                  </w:rPr>
+                  <w:tab/>
+                </w:r>
+                <w:r>
+                  <w:rPr>
+                    <w:rStyle w:val="Hyperlink"/>
+                    <w:noProof/>
+                  </w:rPr>
+                  <w:t>Funktionsbeschreibung</w:t>
+                </w:r>
+                <w:r>
+                  <w:rPr>
+                    <w:noProof/>
+                    <w:webHidden/>
+                  </w:rPr>
+                  <w:tab/>
+                </w:r>
+                <w:r>
+                  <w:rPr>
+                    <w:noProof/>
+                    <w:webHidden/>
+                  </w:rPr>
+                  <w:fldChar w:fldCharType="begin"/>
+                </w:r>
+                <w:r>
+                  <w:rPr>
+                    <w:noProof/>
+                    <w:webHidden/>
+                  </w:rPr>
+                  <w:instrText xml:space="preserve"> PAGEREF _Toc199831311 \h </w:instrText>
+                </w:r>
+                <w:r>
+                  <w:rPr>
+                    <w:noProof/>
+                    <w:webHidden/>
+                  </w:rPr>
+                </w:r>
+                <w:r>
+                  <w:rPr>
+                    <w:noProof/>
+                    <w:webHidden/>
+                  </w:rPr>
+                  <w:fldChar w:fldCharType="separate"/>
+                </w:r>
+                <w:r>
+                  <w:rPr>
+                    <w:noProof/>
+                    <w:webHidden/>
+                  </w:rPr>
+                  <w:t>2</w:t>
+                </w:r>
+                <w:r>
+                  <w:rPr>
+                    <w:noProof/>
+                    <w:webHidden/>
+                  </w:rPr>
+                  <w:fldChar w:fldCharType="end"/>
+                </w:r>
+              </w:hyperlink>
+            </w:p>
+            <w:p>
+              <w:pPr>
+                <w:pStyle w:val="Verzeichnis2"/>
+                <w:tabs>
+                  <w:tab w:val="left" w:pos="960"/>
+                  <w:tab w:val="right" w:leader="dot" w:pos="9016"/>
+                </w:tabs>
+                <w:rPr>
+                  <w:rFonts w:eastAsiaTheme="minorEastAsia"/>
+                  <w:noProof/>
+                  <w:lang w:val="en-CH" w:eastAsia="en-CH"/>
+                </w:rPr>
+              </w:pPr>
+              <w:hyperlink w:anchor="_Toc199831312" w:history="1">
+                <w:r>
+                  <w:rPr>
+                    <w:rStyle w:val="Hyperlink"/>
+                    <w:noProof/>
+                  </w:rPr>
+                  <w:t>4.4</w:t>
+                </w:r>
+                <w:r>
+                  <w:rPr>
+                    <w:rFonts w:eastAsiaTheme="minorEastAsia"/>
+                    <w:noProof/>
+                    <w:lang w:val="en-CH" w:eastAsia="en-CH"/>
+                  </w:rPr>
+                  <w:tab/>
+                </w:r>
+                <w:r>
+                  <w:rPr>
+                    <w:rStyle w:val="Hyperlink"/>
+                    <w:noProof/>
+                  </w:rPr>
+                  <w:t>Arbeitsjournal</w:t>
+                </w:r>
+                <w:r>
+                  <w:rPr>
+                    <w:noProof/>
+                    <w:webHidden/>
+                  </w:rPr>
+                  <w:tab/>
+                </w:r>
+                <w:r>
+                  <w:rPr>
+                    <w:noProof/>
+                    <w:webHidden/>
+                  </w:rPr>
+                  <w:fldChar w:fldCharType="begin"/>
+                </w:r>
+                <w:r>
+                  <w:rPr>
+                    <w:noProof/>
+                    <w:webHidden/>
+                  </w:rPr>
+                  <w:instrText xml:space="preserve"> PAGEREF _Toc199831312 \h </w:instrText>
+                </w:r>
+                <w:r>
+                  <w:rPr>
+                    <w:noProof/>
+                    <w:webHidden/>
+                  </w:rPr>
+                </w:r>
+                <w:r>
+                  <w:rPr>
+                    <w:noProof/>
+                    <w:webHidden/>
+                  </w:rPr>
+                  <w:fldChar w:fldCharType="separate"/>
+                </w:r>
+                <w:r>
+                  <w:rPr>
+                    <w:noProof/>
+                    <w:webHidden/>
+                  </w:rPr>
+                  <w:t>2</w:t>
+                </w:r>
+                <w:r>
+                  <w:rPr>
+                    <w:noProof/>
+                    <w:webHidden/>
+                  </w:rPr>
+                  <w:fldChar w:fldCharType="end"/>
+                </w:r>
+              </w:hyperlink>
+            </w:p>
+            <w:p>
+              <w:pPr>
+                <w:pStyle w:val="Verzeichnis3"/>
+                <w:tabs>
+                  <w:tab w:val="left" w:pos="1440"/>
+                  <w:tab w:val="right" w:leader="dot" w:pos="9016"/>
+                </w:tabs>
+                <w:rPr>
+                  <w:rFonts w:eastAsiaTheme="minorEastAsia"/>
+                  <w:noProof/>
+                  <w:lang w:val="en-CH" w:eastAsia="en-CH"/>
+                </w:rPr>
+              </w:pPr>
+              <w:hyperlink w:anchor="_Toc199831313" w:history="1">
+                <w:r>
+                  <w:rPr>
+                    <w:rStyle w:val="Hyperlink"/>
+                    <w:noProof/>
+                  </w:rPr>
+                  <w:t>4.4.1</w:t>
+                </w:r>
+                <w:r>
+                  <w:rPr>
+                    <w:rFonts w:eastAsiaTheme="minorEastAsia"/>
+                    <w:noProof/>
+                    <w:lang w:val="en-CH" w:eastAsia="en-CH"/>
+                  </w:rPr>
+                  <w:tab/>
+                </w:r>
+                <w:r>
+                  <w:rPr>
+                    <w:rStyle w:val="Hyperlink"/>
+                    <w:noProof/>
+                  </w:rPr>
+                  <w:t>Tag 1: 02.06.2025</w:t>
+                </w:r>
+                <w:r>
+                  <w:rPr>
+                    <w:noProof/>
+                    <w:webHidden/>
+                  </w:rPr>
+                  <w:tab/>
+                </w:r>
+                <w:r>
+                  <w:rPr>
+                    <w:noProof/>
+                    <w:webHidden/>
+                  </w:rPr>
+                  <w:fldChar w:fldCharType="begin"/>
+                </w:r>
+                <w:r>
+                  <w:rPr>
+                    <w:noProof/>
+                    <w:webHidden/>
+                  </w:rPr>
+                  <w:instrText xml:space="preserve"> PAGEREF _Toc199831313 \h </w:instrText>
+                </w:r>
+                <w:r>
+                  <w:rPr>
+                    <w:noProof/>
+                    <w:webHidden/>
+                  </w:rPr>
+                </w:r>
+                <w:r>
+                  <w:rPr>
+                    <w:noProof/>
+                    <w:webHidden/>
+                  </w:rPr>
+                  <w:fldChar w:fldCharType="separate"/>
+                </w:r>
+                <w:r>
+                  <w:rPr>
+                    <w:noProof/>
+                    <w:webHidden/>
+                  </w:rPr>
+                  <w:t>2</w:t>
+                </w:r>
+                <w:r>
+                  <w:rPr>
+                    <w:noProof/>
+                    <w:webHidden/>
+                  </w:rPr>
+                  <w:fldChar w:fldCharType="end"/>
+                </w:r>
+              </w:hyperlink>
+            </w:p>
+            <w:p>
+              <w:pPr>
+                <w:pStyle w:val="Verzeichnis3"/>
+                <w:tabs>
+                  <w:tab w:val="left" w:pos="1440"/>
+                  <w:tab w:val="right" w:leader="dot" w:pos="9016"/>
+                </w:tabs>
+                <w:rPr>
+                  <w:rFonts w:eastAsiaTheme="minorEastAsia"/>
+                  <w:noProof/>
+                  <w:lang w:val="en-CH" w:eastAsia="en-CH"/>
+                </w:rPr>
+              </w:pPr>
+              <w:hyperlink w:anchor="_Toc199831314" w:history="1">
+                <w:r>
+                  <w:rPr>
+                    <w:rStyle w:val="Hyperlink"/>
+                    <w:noProof/>
+                  </w:rPr>
+                  <w:t>4.4.2</w:t>
+                </w:r>
+                <w:r>
+                  <w:rPr>
+                    <w:rFonts w:eastAsiaTheme="minorEastAsia"/>
+                    <w:noProof/>
+                    <w:lang w:val="en-CH" w:eastAsia="en-CH"/>
+                  </w:rPr>
+                  <w:tab/>
+                </w:r>
+                <w:r>
+                  <w:rPr>
+                    <w:rStyle w:val="Hyperlink"/>
+                    <w:noProof/>
+                  </w:rPr>
+                  <w:t>Tag 2: 03.06.2025</w:t>
+                </w:r>
+                <w:r>
+                  <w:rPr>
+                    <w:noProof/>
+                    <w:webHidden/>
+                  </w:rPr>
+                  <w:tab/>
+                </w:r>
+                <w:r>
+                  <w:rPr>
+                    <w:noProof/>
+                    <w:webHidden/>
+                  </w:rPr>
+                  <w:fldChar w:fldCharType="begin"/>
+                </w:r>
+                <w:r>
+                  <w:rPr>
+                    <w:noProof/>
+                    <w:webHidden/>
+                  </w:rPr>
+                  <w:instrText xml:space="preserve"> PAGEREF _Toc199831314 \h </w:instrText>
+                </w:r>
+                <w:r>
+                  <w:rPr>
+                    <w:noProof/>
+                    <w:webHidden/>
+                  </w:rPr>
+                </w:r>
+                <w:r>
+                  <w:rPr>
+                    <w:noProof/>
+                    <w:webHidden/>
+                  </w:rPr>
+                  <w:fldChar w:fldCharType="separate"/>
+                </w:r>
+                <w:r>
+                  <w:rPr>
+                    <w:noProof/>
+                    <w:webHidden/>
+                  </w:rPr>
+                  <w:t>2</w:t>
+                </w:r>
+                <w:r>
+                  <w:rPr>
+                    <w:noProof/>
+                    <w:webHidden/>
+                  </w:rPr>
+                  <w:fldChar w:fldCharType="end"/>
+                </w:r>
+              </w:hyperlink>
+            </w:p>
+            <w:p>
+              <w:pPr>
+                <w:pStyle w:val="Verzeichnis2"/>
+                <w:tabs>
+                  <w:tab w:val="right" w:leader="dot" w:pos="9016"/>
+                </w:tabs>
+                <w:rPr>
+                  <w:rFonts w:eastAsiaTheme="minorEastAsia"/>
+                  <w:noProof/>
+                  <w:lang w:val="en-CH" w:eastAsia="en-CH"/>
+                </w:rPr>
+              </w:pPr>
+              <w:hyperlink w:anchor="_Toc199831315" w:history="1">
+                <w:r>
+                  <w:rPr>
+                    <w:rStyle w:val="Hyperlink"/>
+                    <w:noProof/>
+                  </w:rPr>
+                  <w:t>4.5 Testplan</w:t>
+                </w:r>
+                <w:r>
+                  <w:rPr>
+                    <w:noProof/>
+                    <w:webHidden/>
+                  </w:rPr>
+                  <w:tab/>
+                </w:r>
+                <w:r>
+                  <w:rPr>
+                    <w:noProof/>
+                    <w:webHidden/>
+                  </w:rPr>
+                  <w:fldChar w:fldCharType="begin"/>
+                </w:r>
+                <w:r>
+                  <w:rPr>
+                    <w:noProof/>
+                    <w:webHidden/>
+                  </w:rPr>
+                  <w:instrText xml:space="preserve"> PAGEREF _Toc199831315 \h </w:instrText>
+                </w:r>
+                <w:r>
+                  <w:rPr>
+                    <w:noProof/>
+                    <w:webHidden/>
+                  </w:rPr>
+                </w:r>
+                <w:r>
+                  <w:rPr>
+                    <w:noProof/>
+                    <w:webHidden/>
+                  </w:rPr>
+                  <w:fldChar w:fldCharType="separate"/>
+                </w:r>
+                <w:r>
+                  <w:rPr>
+                    <w:noProof/>
+                    <w:webHidden/>
+                  </w:rPr>
+                  <w:t>2</w:t>
+                </w:r>
+                <w:r>
+                  <w:rPr>
+                    <w:noProof/>
+                    <w:webHidden/>
+                  </w:rPr>
+                  <w:fldChar w:fldCharType="end"/>
+                </w:r>
+              </w:hyperlink>
+            </w:p>
+            <w:p>
+              <w:pPr>
+                <w:pStyle w:val="Verzeichnis1"/>
+                <w:tabs>
+                  <w:tab w:val="left" w:pos="480"/>
+                  <w:tab w:val="right" w:leader="dot" w:pos="9016"/>
+                </w:tabs>
+                <w:rPr>
+                  <w:rFonts w:eastAsiaTheme="minorEastAsia"/>
+                  <w:noProof/>
+                  <w:lang w:val="en-CH" w:eastAsia="en-CH"/>
+                </w:rPr>
+              </w:pPr>
+              <w:hyperlink w:anchor="_Toc199831316" w:history="1">
+                <w:r>
+                  <w:rPr>
+                    <w:rStyle w:val="Hyperlink"/>
+                    <w:noProof/>
+                  </w:rPr>
+                  <w:t>5.</w:t>
+                </w:r>
+                <w:r>
+                  <w:rPr>
+                    <w:rFonts w:eastAsiaTheme="minorEastAsia"/>
+                    <w:noProof/>
+                    <w:lang w:val="en-CH" w:eastAsia="en-CH"/>
+                  </w:rPr>
+                  <w:tab/>
+                </w:r>
+                <w:r>
+                  <w:rPr>
+                    <w:rStyle w:val="Hyperlink"/>
+                    <w:noProof/>
+                  </w:rPr>
+                  <w:t>Anhang</w:t>
+                </w:r>
+                <w:r>
+                  <w:rPr>
+                    <w:noProof/>
+                    <w:webHidden/>
+                  </w:rPr>
+                  <w:tab/>
+                </w:r>
+                <w:r>
+                  <w:rPr>
+                    <w:noProof/>
+                    <w:webHidden/>
+                  </w:rPr>
+                  <w:fldChar w:fldCharType="begin"/>
+                </w:r>
+                <w:r>
+                  <w:rPr>
+                    <w:noProof/>
+                    <w:webHidden/>
+                  </w:rPr>
+                  <w:instrText xml:space="preserve"> PAGEREF _Toc199831316 \h </w:instrText>
+                </w:r>
+                <w:r>
+                  <w:rPr>
+                    <w:noProof/>
+                    <w:webHidden/>
+                  </w:rPr>
+                </w:r>
+                <w:r>
+                  <w:rPr>
+                    <w:noProof/>
+                    <w:webHidden/>
+                  </w:rPr>
+                  <w:fldChar w:fldCharType="separate"/>
+                </w:r>
+                <w:r>
+                  <w:rPr>
+                    <w:noProof/>
+                    <w:webHidden/>
+                  </w:rPr>
+                  <w:t>3</w:t>
+                </w:r>
+                <w:r>
+                  <w:rPr>
+                    <w:noProof/>
+                    <w:webHidden/>
+                  </w:rPr>
+                  <w:fldChar w:fldCharType="end"/>
+                </w:r>
+              </w:hyperlink>
+            </w:p>
+            <w:p>
+              <w:pPr>
+                <w:pStyle w:val="Verzeichnis2"/>
+                <w:tabs>
+                  <w:tab w:val="left" w:pos="960"/>
+                  <w:tab w:val="right" w:leader="dot" w:pos="9016"/>
+                </w:tabs>
+                <w:rPr>
+                  <w:rFonts w:eastAsiaTheme="minorEastAsia"/>
+                  <w:noProof/>
+                  <w:lang w:val="en-CH" w:eastAsia="en-CH"/>
+                </w:rPr>
+              </w:pPr>
+              <w:hyperlink w:anchor="_Toc199831317" w:history="1">
+                <w:r>
+                  <w:rPr>
+                    <w:rStyle w:val="Hyperlink"/>
+                    <w:noProof/>
+                  </w:rPr>
+                  <w:t>5.1</w:t>
+                </w:r>
+                <w:r>
+                  <w:rPr>
+                    <w:rFonts w:eastAsiaTheme="minorEastAsia"/>
+                    <w:noProof/>
+                    <w:lang w:val="en-CH" w:eastAsia="en-CH"/>
+                  </w:rPr>
+                  <w:tab/>
+                </w:r>
+                <w:r>
+                  <w:rPr>
+                    <w:rStyle w:val="Hyperlink"/>
+                    <w:noProof/>
+                  </w:rPr>
+                  <w:t>Glossar</w:t>
+                </w:r>
+                <w:r>
+                  <w:rPr>
+                    <w:noProof/>
+                    <w:webHidden/>
+                  </w:rPr>
+                  <w:tab/>
+                </w:r>
+                <w:r>
+                  <w:rPr>
+                    <w:noProof/>
+                    <w:webHidden/>
+                  </w:rPr>
+                  <w:fldChar w:fldCharType="begin"/>
+                </w:r>
+                <w:r>
+                  <w:rPr>
+                    <w:noProof/>
+                    <w:webHidden/>
+                  </w:rPr>
+                  <w:instrText xml:space="preserve"> PAGEREF _Toc199831317 \h </w:instrText>
+                </w:r>
+                <w:r>
+                  <w:rPr>
+                    <w:noProof/>
+                    <w:webHidden/>
+                  </w:rPr>
+                </w:r>
+                <w:r>
+                  <w:rPr>
+                    <w:noProof/>
+                    <w:webHidden/>
+                  </w:rPr>
+                  <w:fldChar w:fldCharType="separate"/>
+                </w:r>
+                <w:r>
+                  <w:rPr>
+                    <w:noProof/>
+                    <w:webHidden/>
+                  </w:rPr>
+                  <w:t>3</w:t>
+                </w:r>
+                <w:r>
+                  <w:rPr>
+                    <w:noProof/>
+                    <w:webHidden/>
+                  </w:rPr>
+                  <w:fldChar w:fldCharType="end"/>
+                </w:r>
+              </w:hyperlink>
+            </w:p>
+            <w:p>
+              <w:pPr>
+                <w:pStyle w:val="Verzeichnis2"/>
+                <w:tabs>
+                  <w:tab w:val="left" w:pos="960"/>
+                  <w:tab w:val="right" w:leader="dot" w:pos="9016"/>
+                </w:tabs>
+                <w:rPr>
+                  <w:rFonts w:eastAsiaTheme="minorEastAsia"/>
+                  <w:noProof/>
+                  <w:lang w:val="en-CH" w:eastAsia="en-CH"/>
+                </w:rPr>
+              </w:pPr>
+              <w:hyperlink w:anchor="_Toc199831318" w:history="1">
+                <w:r>
+                  <w:rPr>
+                    <w:rStyle w:val="Hyperlink"/>
+                    <w:noProof/>
+                  </w:rPr>
+                  <w:t>5.2</w:t>
+                </w:r>
+                <w:r>
+                  <w:rPr>
+                    <w:rFonts w:eastAsiaTheme="minorEastAsia"/>
+                    <w:noProof/>
+                    <w:lang w:val="en-CH" w:eastAsia="en-CH"/>
+                  </w:rPr>
+                  <w:tab/>
+                </w:r>
+                <w:r>
+                  <w:rPr>
+                    <w:rStyle w:val="Hyperlink"/>
+                    <w:noProof/>
+                  </w:rPr>
+                  <w:t>Codeausschnitte</w:t>
+                </w:r>
+                <w:r>
+                  <w:rPr>
+                    <w:noProof/>
+                    <w:webHidden/>
+                  </w:rPr>
+                  <w:tab/>
+                </w:r>
+                <w:r>
+                  <w:rPr>
+                    <w:noProof/>
+                    <w:webHidden/>
+                  </w:rPr>
+                  <w:fldChar w:fldCharType="begin"/>
+                </w:r>
+                <w:r>
+                  <w:rPr>
+                    <w:noProof/>
+                    <w:webHidden/>
+                  </w:rPr>
+                  <w:instrText xml:space="preserve"> PAGEREF _Toc199831318 \h </w:instrText>
+                </w:r>
+                <w:r>
+                  <w:rPr>
+                    <w:noProof/>
+                    <w:webHidden/>
+                  </w:rPr>
+                </w:r>
+                <w:r>
+                  <w:rPr>
+                    <w:noProof/>
+                    <w:webHidden/>
+                  </w:rPr>
+                  <w:fldChar w:fldCharType="separate"/>
+                </w:r>
+                <w:r>
+                  <w:rPr>
+                    <w:noProof/>
+                    <w:webHidden/>
+                  </w:rPr>
+                  <w:t>3</w:t>
+                </w:r>
+                <w:r>
+                  <w:rPr>
+                    <w:noProof/>
+                    <w:webHidden/>
+                  </w:rPr>
+                  <w:fldChar w:fldCharType="end"/>
+                </w:r>
+              </w:hyperlink>
+            </w:p>
+            <w:p>
+              <w:pPr>
+                <w:pStyle w:val="Verzeichnis2"/>
+                <w:tabs>
+                  <w:tab w:val="left" w:pos="960"/>
+                  <w:tab w:val="right" w:leader="dot" w:pos="9016"/>
+                </w:tabs>
+                <w:rPr>
+                  <w:rFonts w:eastAsiaTheme="minorEastAsia"/>
+                  <w:noProof/>
+                  <w:lang w:val="en-CH" w:eastAsia="en-CH"/>
+                </w:rPr>
+              </w:pPr>
+              <w:hyperlink w:anchor="_Toc199831319" w:history="1">
+                <w:r>
+                  <w:rPr>
+                    <w:rStyle w:val="Hyperlink"/>
+                    <w:noProof/>
+                  </w:rPr>
+                  <w:t>5.3</w:t>
+                </w:r>
+                <w:r>
+                  <w:rPr>
+                    <w:rFonts w:eastAsiaTheme="minorEastAsia"/>
+                    <w:noProof/>
+                    <w:lang w:val="en-CH" w:eastAsia="en-CH"/>
+                  </w:rPr>
+                  <w:tab/>
+                </w:r>
+                <w:r>
+                  <w:rPr>
+                    <w:rStyle w:val="Hyperlink"/>
+                    <w:noProof/>
+                  </w:rPr>
+                  <w:t>Screenshot-App</w:t>
+                </w:r>
+                <w:r>
+                  <w:rPr>
+                    <w:noProof/>
+                    <w:webHidden/>
+                  </w:rPr>
+                  <w:tab/>
+                </w:r>
+                <w:r>
+                  <w:rPr>
+                    <w:noProof/>
+                    <w:webHidden/>
+                  </w:rPr>
+                  <w:fldChar w:fldCharType="begin"/>
+                </w:r>
+                <w:r>
+                  <w:rPr>
+                    <w:noProof/>
+                    <w:webHidden/>
+                  </w:rPr>
+                  <w:instrText xml:space="preserve"> PAGEREF _Toc199831319 \h </w:instrText>
+                </w:r>
+                <w:r>
+                  <w:rPr>
+                    <w:noProof/>
+                    <w:webHidden/>
+                  </w:rPr>
+                </w:r>
+                <w:r>
+                  <w:rPr>
+                    <w:noProof/>
+                    <w:webHidden/>
+                  </w:rPr>
+                  <w:fldChar w:fldCharType="separate"/>
+                </w:r>
+                <w:r>
+                  <w:rPr>
+                    <w:noProof/>
+                    <w:webHidden/>
+                  </w:rPr>
+                  <w:t>3</w:t>
+                </w:r>
+                <w:r>
+                  <w:rPr>
+                    <w:noProof/>
+                    <w:webHidden/>
+                  </w:rPr>
+                  <w:fldChar w:fldCharType="end"/>
+                </w:r>
+              </w:hyperlink>
+            </w:p>
+            <w:p>
+              <w:pPr>
+                <w:pStyle w:val="Verzeichnis2"/>
+                <w:tabs>
+                  <w:tab w:val="left" w:pos="960"/>
+                  <w:tab w:val="right" w:leader="dot" w:pos="9016"/>
+                </w:tabs>
+                <w:rPr>
+                  <w:rFonts w:eastAsiaTheme="minorEastAsia"/>
+                  <w:noProof/>
+                  <w:lang w:val="en-CH" w:eastAsia="en-CH"/>
+                </w:rPr>
+              </w:pPr>
+              <w:hyperlink w:anchor="_Toc199831320" w:history="1">
+                <w:r>
+                  <w:rPr>
+                    <w:rStyle w:val="Hyperlink"/>
+                    <w:noProof/>
+                  </w:rPr>
+                  <w:t>5.4</w:t>
+                </w:r>
+                <w:r>
+                  <w:rPr>
+                    <w:rFonts w:eastAsiaTheme="minorEastAsia"/>
+                    <w:noProof/>
+                    <w:lang w:val="en-CH" w:eastAsia="en-CH"/>
+                  </w:rPr>
+                  <w:tab/>
+                </w:r>
+                <w:r>
+                  <w:rPr>
+                    <w:rStyle w:val="Hyperlink"/>
+                    <w:noProof/>
+                  </w:rPr>
+                  <w:t>KI-Chat-Auszüge</w:t>
+                </w:r>
+                <w:r>
+                  <w:rPr>
+                    <w:noProof/>
+                    <w:webHidden/>
+                  </w:rPr>
+                  <w:tab/>
+                </w:r>
+                <w:r>
+                  <w:rPr>
+                    <w:noProof/>
+                    <w:webHidden/>
+                  </w:rPr>
+                  <w:fldChar w:fldCharType="begin"/>
+                </w:r>
+                <w:r>
+                  <w:rPr>
+                    <w:noProof/>
+                    <w:webHidden/>
+                  </w:rPr>
+                  <w:instrText xml:space="preserve"> PAGEREF _Toc199831320 \h </w:instrText>
+                </w:r>
+                <w:r>
+                  <w:rPr>
+                    <w:noProof/>
+                    <w:webHidden/>
+                  </w:rPr>
+                </w:r>
+                <w:r>
+                  <w:rPr>
+                    <w:noProof/>
+                    <w:webHidden/>
+                  </w:rPr>
+                  <w:fldChar w:fldCharType="separate"/>
+                </w:r>
+                <w:r>
+                  <w:rPr>
+                    <w:noProof/>
+                    <w:webHidden/>
+                  </w:rPr>
+                  <w:t>3</w:t>
+                </w:r>
+                <w:r>
+                  <w:rPr>
+                    <w:noProof/>
+                    <w:webHidden/>
+                  </w:rPr>
+                  <w:fldChar w:fldCharType="end"/>
+                </w:r>
+              </w:hyperlink>
+            </w:p>
+            <w:p>
+              <w:pPr>
+                <w:pStyle w:val="Verzeichnis2"/>
+                <w:tabs>
+                  <w:tab w:val="left" w:pos="960"/>
+                  <w:tab w:val="right" w:leader="dot" w:pos="9016"/>
+                </w:tabs>
+                <w:rPr>
+                  <w:rFonts w:eastAsiaTheme="minorEastAsia"/>
+                  <w:noProof/>
+                  <w:lang w:val="en-CH" w:eastAsia="en-CH"/>
+                </w:rPr>
+              </w:pPr>
+              <w:hyperlink w:anchor="_Toc199831321" w:history="1">
+                <w:r>
+                  <w:rPr>
+                    <w:rStyle w:val="Hyperlink"/>
+                    <w:noProof/>
+                  </w:rPr>
+                  <w:t>5.5</w:t>
+                </w:r>
+                <w:r>
+                  <w:rPr>
+                    <w:rFonts w:eastAsiaTheme="minorEastAsia"/>
+                    <w:noProof/>
+                    <w:lang w:val="en-CH" w:eastAsia="en-CH"/>
+                  </w:rPr>
+                  <w:tab/>
+                </w:r>
+                <w:r>
+                  <w:rPr>
+                    <w:rStyle w:val="Hyperlink"/>
+                    <w:noProof/>
+                  </w:rPr>
+                  <w:t>Quellen und Literatur</w:t>
+                </w:r>
+                <w:r>
+                  <w:rPr>
+                    <w:noProof/>
+                    <w:webHidden/>
+                  </w:rPr>
+                  <w:tab/>
+                </w:r>
+                <w:r>
+                  <w:rPr>
+                    <w:noProof/>
+                    <w:webHidden/>
+                  </w:rPr>
+                  <w:fldChar w:fldCharType="begin"/>
+                </w:r>
+                <w:r>
+                  <w:rPr>
+                    <w:noProof/>
+                    <w:webHidden/>
+                  </w:rPr>
+                  <w:instrText xml:space="preserve"> PAGEREF _Toc199831321 \h </w:instrText>
+                </w:r>
+                <w:r>
+                  <w:rPr>
+                    <w:noProof/>
+                    <w:webHidden/>
+                  </w:rPr>
+                </w:r>
+                <w:r>
+                  <w:rPr>
+                    <w:noProof/>
+                    <w:webHidden/>
+                  </w:rPr>
+                  <w:fldChar w:fldCharType="separate"/>
+                </w:r>
+                <w:r>
+                  <w:rPr>
+                    <w:noProof/>
+                    <w:webHidden/>
+                  </w:rPr>
+                  <w:t>3</w:t>
                 </w:r>
                 <w:r>
                   <w:rPr>
@@ -869,15 +2170,13 @@
         <w:rPr>
           <w:sz w:val="36"/>
           <w:szCs w:val="36"/>
-          <w:lang w:val="de-DE"/>
         </w:rPr>
       </w:pPr>
-      <w:bookmarkStart w:id="1" w:name="_Toc199764869"/>
+      <w:bookmarkStart w:id="1" w:name="_Toc199831303"/>
       <w:r>
         <w:rPr>
           <w:sz w:val="36"/>
           <w:szCs w:val="36"/>
-          <w:lang w:val="de-DE"/>
         </w:rPr>
         <w:t>Änderungstabelle</w:t>
       </w:r>
@@ -905,14 +2204,12 @@
               <w:rPr>
                 <w:b/>
                 <w:bCs/>
-                <w:lang w:val="de-DE"/>
               </w:rPr>
             </w:pPr>
             <w:r>
               <w:rPr>
                 <w:b/>
                 <w:bCs/>
-                <w:lang w:val="de-DE"/>
               </w:rPr>
               <w:t>Wer</w:t>
             </w:r>
@@ -927,14 +2224,12 @@
               <w:rPr>
                 <w:b/>
                 <w:bCs/>
-                <w:lang w:val="de-DE"/>
               </w:rPr>
             </w:pPr>
             <w:r>
               <w:rPr>
                 <w:b/>
                 <w:bCs/>
-                <w:lang w:val="de-DE"/>
               </w:rPr>
               <w:t>Was</w:t>
             </w:r>
@@ -949,14 +2244,12 @@
               <w:rPr>
                 <w:b/>
                 <w:bCs/>
-                <w:lang w:val="de-DE"/>
               </w:rPr>
             </w:pPr>
             <w:r>
               <w:rPr>
                 <w:b/>
                 <w:bCs/>
-                <w:lang w:val="de-DE"/>
               </w:rPr>
               <w:t>Wann</w:t>
             </w:r>
@@ -971,14 +2264,12 @@
               <w:rPr>
                 <w:b/>
                 <w:bCs/>
-                <w:lang w:val="de-DE"/>
               </w:rPr>
             </w:pPr>
             <w:r>
               <w:rPr>
                 <w:b/>
                 <w:bCs/>
-                <w:lang w:val="de-DE"/>
               </w:rPr>
               <w:t>Version</w:t>
             </w:r>
@@ -991,15 +2282,7 @@
             <w:tcW w:w="2382" w:type="dxa"/>
           </w:tcPr>
           <w:p>
-            <w:pPr>
-              <w:rPr>
-                <w:lang w:val="de-DE"/>
-              </w:rPr>
-            </w:pPr>
             <w:r>
-              <w:rPr>
-                <w:lang w:val="de-DE"/>
-              </w:rPr>
               <w:t>Levi Agostinho Horta</w:t>
             </w:r>
           </w:p>
@@ -1009,16 +2292,13 @@
             <w:tcW w:w="2866" w:type="dxa"/>
           </w:tcPr>
           <w:p>
-            <w:pPr>
-              <w:rPr>
-                <w:lang w:val="de-DE"/>
-              </w:rPr>
-            </w:pPr>
+            <w:proofErr w:type="spellStart"/>
             <w:r>
-              <w:rPr>
-                <w:lang w:val="de-DE"/>
-              </w:rPr>
-              <w:t>Dokumenation starten</w:t>
+              <w:t>Dokumenation</w:t>
+            </w:r>
+            <w:proofErr w:type="spellEnd"/>
+            <w:r>
+              <w:t xml:space="preserve"> starten</w:t>
             </w:r>
           </w:p>
         </w:tc>
@@ -1027,39 +2307,19 @@
             <w:tcW w:w="1884" w:type="dxa"/>
           </w:tcPr>
           <w:p>
-            <w:pPr>
-              <w:rPr>
-                <w:lang w:val="de-DE"/>
-              </w:rPr>
-            </w:pPr>
             <w:r>
-              <w:rPr>
-                <w:lang w:val="de-DE"/>
-              </w:rPr>
               <w:t>02</w:t>
             </w:r>
             <w:r>
-              <w:rPr>
-                <w:lang w:val="de-DE"/>
-              </w:rPr>
               <w:t>.</w:t>
             </w:r>
             <w:r>
-              <w:rPr>
-                <w:lang w:val="de-DE"/>
-              </w:rPr>
               <w:t>06</w:t>
             </w:r>
             <w:r>
-              <w:rPr>
-                <w:lang w:val="de-DE"/>
-              </w:rPr>
               <w:t>.202</w:t>
             </w:r>
             <w:r>
-              <w:rPr>
-                <w:lang w:val="de-DE"/>
-              </w:rPr>
               <w:t>5</w:t>
             </w:r>
           </w:p>
@@ -1069,15 +2329,7 @@
             <w:tcW w:w="1884" w:type="dxa"/>
           </w:tcPr>
           <w:p>
-            <w:pPr>
-              <w:rPr>
-                <w:lang w:val="de-DE"/>
-              </w:rPr>
-            </w:pPr>
             <w:r>
-              <w:rPr>
-                <w:lang w:val="de-DE"/>
-              </w:rPr>
               <w:t>1.0</w:t>
             </w:r>
           </w:p>
@@ -1085,20 +2337,8 @@
       </w:tr>
       <w:bookmarkEnd w:id="0"/>
     </w:tbl>
-    <w:p>
-      <w:pPr>
-        <w:rPr>
-          <w:lang w:val="de-DE"/>
-        </w:rPr>
-      </w:pPr>
-    </w:p>
-    <w:p>
-      <w:pPr>
-        <w:rPr>
-          <w:lang w:val="de-DE"/>
-        </w:rPr>
-      </w:pPr>
-    </w:p>
+    <w:p/>
+    <w:p/>
     <w:p>
       <w:pPr>
         <w:pStyle w:val="berschrift1"/>
@@ -1106,24 +2346,14 @@
           <w:ilvl w:val="0"/>
           <w:numId w:val="1"/>
         </w:numPr>
-        <w:rPr>
-          <w:lang w:val="de-DE"/>
-        </w:rPr>
-      </w:pPr>
+      </w:pPr>
+      <w:bookmarkStart w:id="2" w:name="_Toc199831304"/>
       <w:r>
-        <w:rPr>
-          <w:lang w:val="de-DE"/>
-        </w:rPr>
         <w:t>Einleitung</w:t>
       </w:r>
+      <w:bookmarkEnd w:id="2"/>
     </w:p>
-    <w:p>
-      <w:pPr>
-        <w:rPr>
-          <w:lang w:val="de-DE"/>
-        </w:rPr>
-      </w:pPr>
-    </w:p>
+    <w:p/>
     <w:p>
       <w:pPr>
         <w:pStyle w:val="berschrift1"/>
@@ -1131,16 +2361,13 @@
           <w:ilvl w:val="0"/>
           <w:numId w:val="1"/>
         </w:numPr>
-        <w:rPr>
-          <w:lang w:val="de-DE"/>
-        </w:rPr>
-      </w:pPr>
+      </w:pPr>
+      <w:bookmarkStart w:id="3" w:name="_Toc199831305"/>
       <w:r>
-        <w:rPr>
-          <w:lang w:val="de-DE"/>
-        </w:rPr>
+        <w:lastRenderedPageBreak/>
         <w:t>Planung</w:t>
       </w:r>
+      <w:bookmarkEnd w:id="3"/>
     </w:p>
     <w:p>
       <w:pPr>
@@ -1149,16 +2376,12 @@
           <w:ilvl w:val="1"/>
           <w:numId w:val="1"/>
         </w:numPr>
-        <w:rPr>
-          <w:lang w:val="de-DE"/>
-        </w:rPr>
-      </w:pPr>
+      </w:pPr>
+      <w:bookmarkStart w:id="4" w:name="_Toc199831306"/>
       <w:r>
-        <w:rPr>
-          <w:lang w:val="de-DE"/>
-        </w:rPr>
         <w:t>Terminplan</w:t>
       </w:r>
+      <w:bookmarkEnd w:id="4"/>
     </w:p>
     <w:p>
       <w:pPr>
@@ -1167,24 +2390,14 @@
           <w:ilvl w:val="1"/>
           <w:numId w:val="1"/>
         </w:numPr>
-        <w:rPr>
-          <w:lang w:val="de-DE"/>
-        </w:rPr>
-      </w:pPr>
+      </w:pPr>
+      <w:bookmarkStart w:id="5" w:name="_Toc199831307"/>
       <w:r>
-        <w:rPr>
-          <w:lang w:val="de-DE"/>
-        </w:rPr>
         <w:t>Entscheidungsmatrix</w:t>
       </w:r>
+      <w:bookmarkEnd w:id="5"/>
     </w:p>
-    <w:p>
-      <w:pPr>
-        <w:rPr>
-          <w:lang w:val="de-DE"/>
-        </w:rPr>
-      </w:pPr>
-    </w:p>
+    <w:p/>
     <w:p>
       <w:pPr>
         <w:pStyle w:val="berschrift1"/>
@@ -1192,16 +2405,12 @@
           <w:ilvl w:val="0"/>
           <w:numId w:val="1"/>
         </w:numPr>
-        <w:rPr>
-          <w:lang w:val="de-DE"/>
-        </w:rPr>
-      </w:pPr>
+      </w:pPr>
+      <w:bookmarkStart w:id="6" w:name="_Toc199831308"/>
       <w:r>
-        <w:rPr>
-          <w:lang w:val="de-DE"/>
-        </w:rPr>
         <w:t>Hauptteil</w:t>
       </w:r>
+      <w:bookmarkEnd w:id="6"/>
     </w:p>
     <w:p>
       <w:pPr>
@@ -1210,16 +2419,12 @@
           <w:ilvl w:val="1"/>
           <w:numId w:val="1"/>
         </w:numPr>
-        <w:rPr>
-          <w:lang w:val="de-DE"/>
-        </w:rPr>
-      </w:pPr>
+      </w:pPr>
+      <w:bookmarkStart w:id="7" w:name="_Toc199831309"/>
       <w:r>
-        <w:rPr>
-          <w:lang w:val="de-DE"/>
-        </w:rPr>
         <w:t>Umsetzung und Zwischenschritte</w:t>
       </w:r>
+      <w:bookmarkEnd w:id="7"/>
     </w:p>
     <w:p>
       <w:pPr>
@@ -1228,16 +2433,12 @@
           <w:ilvl w:val="1"/>
           <w:numId w:val="1"/>
         </w:numPr>
-        <w:rPr>
-          <w:lang w:val="de-DE"/>
-        </w:rPr>
-      </w:pPr>
+      </w:pPr>
+      <w:bookmarkStart w:id="8" w:name="_Toc199831310"/>
       <w:r>
-        <w:rPr>
-          <w:lang w:val="de-DE"/>
-        </w:rPr>
         <w:t>Ergebnis der Arbeit</w:t>
       </w:r>
+      <w:bookmarkEnd w:id="8"/>
     </w:p>
     <w:p>
       <w:pPr>
@@ -1246,16 +2447,12 @@
           <w:ilvl w:val="1"/>
           <w:numId w:val="1"/>
         </w:numPr>
-        <w:rPr>
-          <w:lang w:val="de-DE"/>
-        </w:rPr>
-      </w:pPr>
+      </w:pPr>
+      <w:bookmarkStart w:id="9" w:name="_Toc199831311"/>
       <w:r>
-        <w:rPr>
-          <w:lang w:val="de-DE"/>
-        </w:rPr>
         <w:t>Funktionsbeschreibung</w:t>
       </w:r>
+      <w:bookmarkEnd w:id="9"/>
     </w:p>
     <w:p>
       <w:pPr>
@@ -1264,45 +2461,135 @@
           <w:ilvl w:val="1"/>
           <w:numId w:val="1"/>
         </w:numPr>
+      </w:pPr>
+      <w:bookmarkStart w:id="10" w:name="_Toc199831312"/>
+      <w:r>
+        <w:t>Arbeitsjournal</w:t>
+      </w:r>
+      <w:bookmarkEnd w:id="10"/>
+    </w:p>
+    <w:p>
+      <w:pPr>
+        <w:pStyle w:val="berschrift3"/>
+        <w:numPr>
+          <w:ilvl w:val="2"/>
+          <w:numId w:val="1"/>
+        </w:numPr>
+      </w:pPr>
+      <w:bookmarkStart w:id="11" w:name="_Toc199831313"/>
+      <w:r>
+        <w:t>Tag 1: 02.06.2025</w:t>
+      </w:r>
+      <w:bookmarkEnd w:id="11"/>
+    </w:p>
+    <w:p>
+      <w:pPr>
+        <w:ind w:left="360"/>
         <w:rPr>
-          <w:lang w:val="de-DE"/>
+          <w:b/>
+          <w:bCs/>
         </w:rPr>
       </w:pPr>
       <w:r>
         <w:rPr>
-          <w:lang w:val="de-DE"/>
+          <w:b/>
+          <w:bCs/>
         </w:rPr>
-        <w:t>Arbeitsjournal</w:t>
+        <w:t>Tag 1: 02.06.2025</w:t>
       </w:r>
     </w:p>
     <w:p>
       <w:pPr>
-        <w:rPr>
-          <w:lang w:val="de-DE"/>
-        </w:rPr>
-      </w:pPr>
-    </w:p>
-    <w:p>
-      <w:pPr>
-        <w:pStyle w:val="berschrift2"/>
-        <w:rPr>
-          <w:lang w:val="de-DE"/>
-        </w:rPr>
+        <w:ind w:left="360"/>
       </w:pPr>
       <w:r>
-        <w:rPr>
-          <w:lang w:val="de-DE"/>
-        </w:rPr>
-        <w:t>4.5 Testplan</w:t>
+        <w:t>Heute haben wir mit der Abschlussarbeit begonnen.</w:t>
       </w:r>
     </w:p>
     <w:p>
       <w:pPr>
+        <w:ind w:left="360"/>
+      </w:pPr>
+      <w:r>
+        <w:t xml:space="preserve">Ich habe gelernt, wie </w:t>
+      </w:r>
+      <w:proofErr w:type="spellStart"/>
+      <w:r>
+        <w:t>Typescript</w:t>
+      </w:r>
+      <w:proofErr w:type="spellEnd"/>
+      <w:r>
+        <w:t xml:space="preserve"> genau funktioniert, und mir wurde klar, wie ich mit React arbeite und die nötigen Installationen durchführe.</w:t>
+      </w:r>
+    </w:p>
+    <w:p>
+      <w:pPr>
+        <w:ind w:left="360"/>
+      </w:pPr>
+      <w:r>
+        <w:t>Ausserdem hatte ich Probleme mit den Styles und den Farben der Startseite. Nachdem ich andere um ihre Meinung gebeten hatte, konnte ich schliesslich eine gute Lösung finden.</w:t>
+      </w:r>
+    </w:p>
+    <w:p>
+      <w:pPr>
+        <w:ind w:left="360"/>
+      </w:pPr>
+      <w:r>
+        <w:t>Heute ging es mir gut und ich war gut gelaunt.</w:t>
+      </w:r>
+    </w:p>
+    <w:p>
+      <w:pPr>
+        <w:ind w:left="360"/>
+      </w:pPr>
+    </w:p>
+    <w:p>
+      <w:pPr>
+        <w:pStyle w:val="berschrift3"/>
+        <w:numPr>
+          <w:ilvl w:val="2"/>
+          <w:numId w:val="1"/>
+        </w:numPr>
+      </w:pPr>
+      <w:bookmarkStart w:id="12" w:name="_Toc199831314"/>
+      <w:r>
+        <w:t>Tag 2: 03.06.2025</w:t>
+      </w:r>
+      <w:bookmarkEnd w:id="12"/>
+    </w:p>
+    <w:p>
+      <w:pPr>
+        <w:ind w:left="360"/>
         <w:rPr>
-          <w:lang w:val="de-DE"/>
+          <w:b/>
+          <w:bCs/>
         </w:rPr>
       </w:pPr>
+      <w:r>
+        <w:rPr>
+          <w:b/>
+          <w:bCs/>
+        </w:rPr>
+        <w:t>Tag 2: 03.06.2025</w:t>
+      </w:r>
     </w:p>
+    <w:p>
+      <w:pPr>
+        <w:ind w:left="360"/>
+      </w:pPr>
+    </w:p>
+    <w:p/>
+    <w:p>
+      <w:pPr>
+        <w:pStyle w:val="berschrift2"/>
+      </w:pPr>
+      <w:bookmarkStart w:id="13" w:name="_Toc199831315"/>
+      <w:r>
+        <w:t>4.5 Testplan</w:t>
+      </w:r>
+      <w:bookmarkEnd w:id="13"/>
+    </w:p>
+    <w:p/>
     <w:p>
       <w:pPr>
         <w:pStyle w:val="berschrift1"/>
@@ -1310,17 +2597,13 @@
           <w:ilvl w:val="0"/>
           <w:numId w:val="1"/>
         </w:numPr>
-        <w:rPr>
-          <w:lang w:val="de-DE"/>
-        </w:rPr>
-      </w:pPr>
+      </w:pPr>
+      <w:bookmarkStart w:id="14" w:name="_Toc199831316"/>
       <w:r>
-        <w:rPr>
-          <w:lang w:val="de-DE"/>
-        </w:rPr>
         <w:lastRenderedPageBreak/>
         <w:t>Anhang</w:t>
       </w:r>
+      <w:bookmarkEnd w:id="14"/>
     </w:p>
     <w:p>
       <w:pPr>
@@ -1329,16 +2612,12 @@
           <w:ilvl w:val="1"/>
           <w:numId w:val="1"/>
         </w:numPr>
-        <w:rPr>
-          <w:lang w:val="de-DE"/>
-        </w:rPr>
-      </w:pPr>
+      </w:pPr>
+      <w:bookmarkStart w:id="15" w:name="_Toc199831317"/>
       <w:r>
-        <w:rPr>
-          <w:lang w:val="de-DE"/>
-        </w:rPr>
         <w:t>Glossar</w:t>
       </w:r>
+      <w:bookmarkEnd w:id="15"/>
     </w:p>
     <w:p>
       <w:pPr>
@@ -1347,16 +2626,12 @@
           <w:ilvl w:val="1"/>
           <w:numId w:val="1"/>
         </w:numPr>
-        <w:rPr>
-          <w:lang w:val="de-DE"/>
-        </w:rPr>
-      </w:pPr>
+      </w:pPr>
+      <w:bookmarkStart w:id="16" w:name="_Toc199831318"/>
       <w:r>
-        <w:rPr>
-          <w:lang w:val="de-DE"/>
-        </w:rPr>
         <w:t>Codeausschnitte</w:t>
       </w:r>
+      <w:bookmarkEnd w:id="16"/>
     </w:p>
     <w:p>
       <w:pPr>
@@ -1365,16 +2640,12 @@
           <w:ilvl w:val="1"/>
           <w:numId w:val="1"/>
         </w:numPr>
-        <w:rPr>
-          <w:lang w:val="de-DE"/>
-        </w:rPr>
-      </w:pPr>
+      </w:pPr>
+      <w:bookmarkStart w:id="17" w:name="_Toc199831319"/>
       <w:r>
-        <w:rPr>
-          <w:lang w:val="de-DE"/>
-        </w:rPr>
         <w:t>Screenshot-App</w:t>
       </w:r>
+      <w:bookmarkEnd w:id="17"/>
     </w:p>
     <w:p>
       <w:pPr>
@@ -1383,15 +2654,14 @@
           <w:ilvl w:val="1"/>
           <w:numId w:val="1"/>
         </w:numPr>
-        <w:rPr>
-          <w:lang w:val="de-DE"/>
-        </w:rPr>
-      </w:pPr>
+      </w:pPr>
+      <w:bookmarkStart w:id="18" w:name="_Toc199831320"/>
       <w:r>
-        <w:rPr>
-          <w:lang w:val="de-DE"/>
-        </w:rPr>
-        <w:t xml:space="preserve">KI-Chat-Auszüge </w:t>
+        <w:t>KI-Chat-Auszüge</w:t>
+      </w:r>
+      <w:bookmarkEnd w:id="18"/>
+      <w:r>
+        <w:t xml:space="preserve"> </w:t>
       </w:r>
     </w:p>
     <w:p>
@@ -1401,49 +2671,27 @@
           <w:ilvl w:val="1"/>
           <w:numId w:val="1"/>
         </w:numPr>
-        <w:rPr>
-          <w:lang w:val="de-DE"/>
-        </w:rPr>
-      </w:pPr>
+      </w:pPr>
+      <w:bookmarkStart w:id="19" w:name="_Toc199831321"/>
       <w:r>
-        <w:rPr>
-          <w:lang w:val="de-DE"/>
-        </w:rPr>
         <w:t>Quellen und Literatur</w:t>
       </w:r>
+      <w:bookmarkEnd w:id="19"/>
     </w:p>
     <w:p>
       <w:pPr>
         <w:pStyle w:val="Listenabsatz"/>
         <w:ind w:left="840"/>
-        <w:rPr>
-          <w:lang w:val="de-CH"/>
-        </w:rPr>
       </w:pPr>
     </w:p>
     <w:p>
       <w:pPr>
         <w:pStyle w:val="Listenabsatz"/>
         <w:ind w:left="840"/>
-        <w:rPr>
-          <w:lang w:val="de-DE"/>
-        </w:rPr>
       </w:pPr>
     </w:p>
-    <w:p>
-      <w:pPr>
-        <w:rPr>
-          <w:lang w:val="de-DE"/>
-        </w:rPr>
-      </w:pPr>
-    </w:p>
-    <w:p>
-      <w:pPr>
-        <w:rPr>
-          <w:lang w:val="de-DE"/>
-        </w:rPr>
-      </w:pPr>
-    </w:p>
+    <w:p/>
+    <w:p/>
     <w:p>
       <w:pPr>
         <w:rPr>
@@ -1500,20 +2748,13 @@
       <w:fldChar w:fldCharType="begin"/>
     </w:r>
     <w:r>
-      <w:rPr>
-        <w:lang w:val="de-CH"/>
-      </w:rPr>
       <w:instrText xml:space="preserve"> TIME \@ "dd.MM.yyyy" </w:instrText>
     </w:r>
     <w:r>
       <w:fldChar w:fldCharType="separate"/>
     </w:r>
     <w:r>
-      <w:rPr>
-        <w:noProof/>
-        <w:lang w:val="de-CH"/>
-      </w:rPr>
-      <w:t>02.06.2025</w:t>
+      <w:t>03.06.2025</w:t>
     </w:r>
     <w:r>
       <w:fldChar w:fldCharType="end"/>
@@ -1534,9 +2775,6 @@
       <w:fldChar w:fldCharType="separate"/>
     </w:r>
     <w:r>
-      <w:rPr>
-        <w:lang w:val="en-GB"/>
-      </w:rPr>
       <w:t>1</w:t>
     </w:r>
     <w:r>
@@ -1576,33 +2814,22 @@
   <w:p>
     <w:pPr>
       <w:pStyle w:val="Kopfzeile"/>
-      <w:rPr>
-        <w:lang w:val="de-DE"/>
-      </w:rPr>
     </w:pPr>
+    <w:proofErr w:type="spellStart"/>
+    <w:proofErr w:type="gramStart"/>
     <w:r>
-      <w:rPr>
-        <w:lang w:val="de-DE"/>
-      </w:rPr>
       <w:t>Horta,Levi</w:t>
     </w:r>
+    <w:proofErr w:type="spellEnd"/>
+    <w:proofErr w:type="gramEnd"/>
     <w:r>
-      <w:rPr>
-        <w:lang w:val="de-DE"/>
-      </w:rPr>
       <w:tab/>
       <w:t>Dokumentation</w:t>
     </w:r>
     <w:r>
-      <w:rPr>
-        <w:lang w:val="de-DE"/>
-      </w:rPr>
       <w:tab/>
     </w:r>
     <w:r>
-      <w:rPr>
-        <w:lang w:val="de-DE"/>
-      </w:rPr>
       <w:t>Finish This</w:t>
     </w:r>
   </w:p>
@@ -6707,6 +7934,9 @@
   <w:style w:type="paragraph" w:default="1" w:styleId="Standard">
     <w:name w:val="Normal"/>
     <w:qFormat/>
+    <w:rPr>
+      <w:lang w:val="de-CH"/>
+    </w:rPr>
   </w:style>
   <w:style w:type="paragraph" w:styleId="berschrift1">
     <w:name w:val="heading 1"/>

</xml_diff>